<commit_message>
Changed timefetching type. Vacations can be reserved. Timers improved
</commit_message>
<xml_diff>
--- a/Tekhzadanie.docx
+++ b/Tekhzadanie.docx
@@ -1,6 +1,6 @@
 
 <file path=word/document.xml><?xml version="1.0" encoding="utf-8"?>
-<w:document xmlns:wpc="http://schemas.microsoft.com/office/word/2010/wordprocessingCanvas" xmlns:cx="http://schemas.microsoft.com/office/drawing/2014/chartex" xmlns:mc="http://schemas.openxmlformats.org/markup-compatibility/2006" xmlns:o="urn:schemas-microsoft-com:office:office" xmlns:r="http://schemas.openxmlformats.org/officeDocument/2006/relationships" xmlns:m="http://schemas.openxmlformats.org/officeDocument/2006/math" xmlns:v="urn:schemas-microsoft-com:vml" xmlns:wp14="http://schemas.microsoft.com/office/word/2010/wordprocessingDrawing" xmlns:wp="http://schemas.openxmlformats.org/drawingml/2006/wordprocessingDrawing" xmlns:w10="urn:schemas-microsoft-com:office:word" xmlns:w="http://schemas.openxmlformats.org/wordprocessingml/2006/main" xmlns:w14="http://schemas.microsoft.com/office/word/2010/wordml" xmlns:w15="http://schemas.microsoft.com/office/word/2012/wordml" xmlns:w16se="http://schemas.microsoft.com/office/word/2015/wordml/symex" xmlns:wpg="http://schemas.microsoft.com/office/word/2010/wordprocessingGroup" xmlns:wpi="http://schemas.microsoft.com/office/word/2010/wordprocessingInk" xmlns:wne="http://schemas.microsoft.com/office/word/2006/wordml" xmlns:wps="http://schemas.microsoft.com/office/word/2010/wordprocessingShape" mc:Ignorable="w14 w15 w16se wp14">
+<w:document xmlns:wpc="http://schemas.microsoft.com/office/word/2010/wordprocessingCanvas" xmlns:cx="http://schemas.microsoft.com/office/drawing/2014/chartex" xmlns:cx1="http://schemas.microsoft.com/office/drawing/2015/9/8/chartex" xmlns:cx2="http://schemas.microsoft.com/office/drawing/2015/10/21/chartex" xmlns:cx3="http://schemas.microsoft.com/office/drawing/2016/5/9/chartex" xmlns:cx4="http://schemas.microsoft.com/office/drawing/2016/5/10/chartex" xmlns:cx5="http://schemas.microsoft.com/office/drawing/2016/5/11/chartex" xmlns:cx6="http://schemas.microsoft.com/office/drawing/2016/5/12/chartex" xmlns:cx7="http://schemas.microsoft.com/office/drawing/2016/5/13/chartex" xmlns:cx8="http://schemas.microsoft.com/office/drawing/2016/5/14/chartex" xmlns:mc="http://schemas.openxmlformats.org/markup-compatibility/2006" xmlns:aink="http://schemas.microsoft.com/office/drawing/2016/ink" xmlns:am3d="http://schemas.microsoft.com/office/drawing/2017/model3d" xmlns:o="urn:schemas-microsoft-com:office:office" xmlns:r="http://schemas.openxmlformats.org/officeDocument/2006/relationships" xmlns:m="http://schemas.openxmlformats.org/officeDocument/2006/math" xmlns:v="urn:schemas-microsoft-com:vml" xmlns:wp14="http://schemas.microsoft.com/office/word/2010/wordprocessingDrawing" xmlns:wp="http://schemas.openxmlformats.org/drawingml/2006/wordprocessingDrawing" xmlns:w10="urn:schemas-microsoft-com:office:word" xmlns:w="http://schemas.openxmlformats.org/wordprocessingml/2006/main" xmlns:w14="http://schemas.microsoft.com/office/word/2010/wordml" xmlns:w15="http://schemas.microsoft.com/office/word/2012/wordml" xmlns:w16cid="http://schemas.microsoft.com/office/word/2016/wordml/cid" xmlns:w16se="http://schemas.microsoft.com/office/word/2015/wordml/symex" xmlns:wpg="http://schemas.microsoft.com/office/word/2010/wordprocessingGroup" xmlns:wpi="http://schemas.microsoft.com/office/word/2010/wordprocessingInk" xmlns:wne="http://schemas.microsoft.com/office/word/2006/wordml" xmlns:wps="http://schemas.microsoft.com/office/word/2010/wordprocessingShape" mc:Ignorable="w14 w15 w16se w16cid wp14">
   <w:body>
     <w:p>
       <w:pPr>
@@ -1460,8 +1460,6 @@
         </w:rPr>
         <w:t>12</w:t>
       </w:r>
-      <w:bookmarkStart w:id="2" w:name="_GoBack"/>
-      <w:bookmarkEnd w:id="2"/>
       <w:r>
         <w:rPr>
           <w:rFonts w:ascii="Times New Roman" w:hAnsi="Times New Roman" w:cs="Times New Roman"/>
@@ -1499,7 +1497,7 @@
         </w:rPr>
         <w:br/>
       </w:r>
-      <w:bookmarkStart w:id="3" w:name="_Toc8065917"/>
+      <w:bookmarkStart w:id="2" w:name="_Toc8065917"/>
       <w:r>
         <w:rPr>
           <w:rStyle w:val="a5"/>
@@ -1511,7 +1509,7 @@
         </w:rPr>
         <w:t>Назначение документа</w:t>
       </w:r>
-      <w:bookmarkEnd w:id="3"/>
+      <w:bookmarkEnd w:id="2"/>
     </w:p>
     <w:p>
       <w:pPr>
@@ -1566,7 +1564,7 @@
           <w:szCs w:val="28"/>
         </w:rPr>
       </w:pPr>
-      <w:bookmarkStart w:id="4" w:name="_Toc8065918"/>
+      <w:bookmarkStart w:id="3" w:name="_Toc8065918"/>
       <w:r>
         <w:rPr>
           <w:rStyle w:val="a5"/>
@@ -1576,7 +1574,7 @@
         </w:rPr>
         <w:t>Соглашения о терминах</w:t>
       </w:r>
-      <w:bookmarkEnd w:id="4"/>
+      <w:bookmarkEnd w:id="3"/>
     </w:p>
     <w:p>
       <w:pPr>
@@ -1880,7 +1878,7 @@
           <w:szCs w:val="27"/>
         </w:rPr>
       </w:pPr>
-      <w:bookmarkStart w:id="5" w:name="_Toc8065919"/>
+      <w:bookmarkStart w:id="4" w:name="_Toc8065919"/>
       <w:r>
         <w:rPr>
           <w:rStyle w:val="a5"/>
@@ -1893,86 +1891,86 @@
         <w:lastRenderedPageBreak/>
         <w:t>Масштаб и аудитория проекта</w:t>
       </w:r>
+      <w:bookmarkEnd w:id="4"/>
+    </w:p>
+    <w:p>
+      <w:pPr>
+        <w:rPr>
+          <w:rFonts w:ascii="Times New Roman" w:hAnsi="Times New Roman" w:cs="Times New Roman"/>
+        </w:rPr>
+      </w:pPr>
+      <w:r>
+        <w:rPr>
+          <w:rStyle w:val="a4"/>
+          <w:rFonts w:ascii="Times New Roman" w:hAnsi="Times New Roman" w:cs="Times New Roman"/>
+          <w:b w:val="0"/>
+          <w:color w:val="000000"/>
+          <w:sz w:val="27"/>
+          <w:szCs w:val="27"/>
+          <w:shd w:val="clear" w:color="auto" w:fill="FFFFFF"/>
+        </w:rPr>
+        <w:t xml:space="preserve">Данный проект предназначен для компаний, заинтересованных в автоматизации учета рабочего времени, и </w:t>
+      </w:r>
+      <w:r>
+        <w:rPr>
+          <w:rStyle w:val="a4"/>
+          <w:rFonts w:ascii="Times New Roman" w:hAnsi="Times New Roman" w:cs="Times New Roman"/>
+          <w:b w:val="0"/>
+          <w:color w:val="000000"/>
+          <w:sz w:val="27"/>
+          <w:szCs w:val="27"/>
+          <w:shd w:val="clear" w:color="auto" w:fill="FFFFFF"/>
+        </w:rPr>
+        <w:t>может быть</w:t>
+      </w:r>
+      <w:r>
+        <w:rPr>
+          <w:rStyle w:val="a4"/>
+          <w:rFonts w:ascii="Times New Roman" w:hAnsi="Times New Roman" w:cs="Times New Roman"/>
+          <w:b w:val="0"/>
+          <w:color w:val="000000"/>
+          <w:sz w:val="27"/>
+          <w:szCs w:val="27"/>
+          <w:shd w:val="clear" w:color="auto" w:fill="FFFFFF"/>
+        </w:rPr>
+        <w:t xml:space="preserve"> использован в масштабе сотрудников компании. </w:t>
+      </w:r>
+    </w:p>
+    <w:p>
+      <w:pPr>
+        <w:pStyle w:val="1"/>
+        <w:rPr>
+          <w:rFonts w:ascii="Times New Roman" w:hAnsi="Times New Roman" w:cs="Times New Roman"/>
+        </w:rPr>
+      </w:pPr>
+      <w:bookmarkStart w:id="5" w:name="_Toc8065920"/>
+      <w:r>
+        <w:rPr>
+          <w:rStyle w:val="a4"/>
+          <w:rFonts w:ascii="Times New Roman" w:hAnsi="Times New Roman" w:cs="Times New Roman"/>
+        </w:rPr>
+        <w:t>Общее описание</w:t>
+      </w:r>
       <w:bookmarkEnd w:id="5"/>
     </w:p>
     <w:p>
       <w:pPr>
-        <w:rPr>
-          <w:rFonts w:ascii="Times New Roman" w:hAnsi="Times New Roman" w:cs="Times New Roman"/>
-        </w:rPr>
-      </w:pPr>
-      <w:r>
-        <w:rPr>
-          <w:rStyle w:val="a4"/>
-          <w:rFonts w:ascii="Times New Roman" w:hAnsi="Times New Roman" w:cs="Times New Roman"/>
-          <w:b w:val="0"/>
-          <w:color w:val="000000"/>
-          <w:sz w:val="27"/>
-          <w:szCs w:val="27"/>
-          <w:shd w:val="clear" w:color="auto" w:fill="FFFFFF"/>
-        </w:rPr>
-        <w:t xml:space="preserve">Данный проект предназначен для компаний, заинтересованных в автоматизации учета рабочего времени, и </w:t>
-      </w:r>
-      <w:r>
-        <w:rPr>
-          <w:rStyle w:val="a4"/>
-          <w:rFonts w:ascii="Times New Roman" w:hAnsi="Times New Roman" w:cs="Times New Roman"/>
-          <w:b w:val="0"/>
-          <w:color w:val="000000"/>
-          <w:sz w:val="27"/>
-          <w:szCs w:val="27"/>
-          <w:shd w:val="clear" w:color="auto" w:fill="FFFFFF"/>
-        </w:rPr>
-        <w:t>может быть</w:t>
-      </w:r>
-      <w:r>
-        <w:rPr>
-          <w:rStyle w:val="a4"/>
-          <w:rFonts w:ascii="Times New Roman" w:hAnsi="Times New Roman" w:cs="Times New Roman"/>
-          <w:b w:val="0"/>
-          <w:color w:val="000000"/>
-          <w:sz w:val="27"/>
-          <w:szCs w:val="27"/>
-          <w:shd w:val="clear" w:color="auto" w:fill="FFFFFF"/>
-        </w:rPr>
-        <w:t xml:space="preserve"> использован в масштабе сотрудников компании. </w:t>
-      </w:r>
-    </w:p>
-    <w:p>
-      <w:pPr>
         <w:pStyle w:val="1"/>
         <w:rPr>
           <w:rFonts w:ascii="Times New Roman" w:hAnsi="Times New Roman" w:cs="Times New Roman"/>
         </w:rPr>
       </w:pPr>
-      <w:bookmarkStart w:id="6" w:name="_Toc8065920"/>
-      <w:r>
-        <w:rPr>
-          <w:rStyle w:val="a4"/>
-          <w:rFonts w:ascii="Times New Roman" w:hAnsi="Times New Roman" w:cs="Times New Roman"/>
-        </w:rPr>
-        <w:t>Общее описание</w:t>
-      </w:r>
+      <w:r>
+        <w:rPr>
+          <w:rFonts w:ascii="Times New Roman" w:hAnsi="Times New Roman" w:cs="Times New Roman"/>
+          <w:sz w:val="27"/>
+          <w:szCs w:val="27"/>
+        </w:rPr>
+        <w:br/>
+      </w:r>
+      <w:bookmarkStart w:id="6" w:name="h.i4umxpo7820a"/>
+      <w:bookmarkStart w:id="7" w:name="_Toc8065921"/>
       <w:bookmarkEnd w:id="6"/>
-    </w:p>
-    <w:p>
-      <w:pPr>
-        <w:pStyle w:val="1"/>
-        <w:rPr>
-          <w:rFonts w:ascii="Times New Roman" w:hAnsi="Times New Roman" w:cs="Times New Roman"/>
-        </w:rPr>
-      </w:pPr>
-      <w:r>
-        <w:rPr>
-          <w:rFonts w:ascii="Times New Roman" w:hAnsi="Times New Roman" w:cs="Times New Roman"/>
-          <w:sz w:val="27"/>
-          <w:szCs w:val="27"/>
-        </w:rPr>
-        <w:br/>
-      </w:r>
-      <w:bookmarkStart w:id="7" w:name="h.i4umxpo7820a"/>
-      <w:bookmarkStart w:id="8" w:name="_Toc8065921"/>
-      <w:bookmarkEnd w:id="7"/>
       <w:r>
         <w:rPr>
           <w:rStyle w:val="a5"/>
@@ -1985,7 +1983,7 @@
         </w:rPr>
         <w:t>Видение продукта</w:t>
       </w:r>
-      <w:bookmarkEnd w:id="8"/>
+      <w:bookmarkEnd w:id="7"/>
       <w:r>
         <w:rPr>
           <w:rStyle w:val="a5"/>
@@ -2181,14 +2179,14 @@
           <w:rFonts w:ascii="Times New Roman" w:hAnsi="Times New Roman" w:cs="Times New Roman"/>
         </w:rPr>
       </w:pPr>
-      <w:bookmarkStart w:id="9" w:name="_Toc8065922"/>
+      <w:bookmarkStart w:id="8" w:name="_Toc8065922"/>
       <w:r>
         <w:rPr>
           <w:rFonts w:ascii="Times New Roman" w:hAnsi="Times New Roman" w:cs="Times New Roman"/>
         </w:rPr>
         <w:t>Функциональность продукта</w:t>
       </w:r>
-      <w:bookmarkEnd w:id="9"/>
+      <w:bookmarkEnd w:id="8"/>
     </w:p>
     <w:tbl>
       <w:tblPr>
@@ -3491,7 +3489,7 @@
           <w:highlight w:val="white"/>
         </w:rPr>
       </w:pPr>
-      <w:bookmarkStart w:id="10" w:name="_Toc8065923"/>
+      <w:bookmarkStart w:id="9" w:name="_Toc8065923"/>
       <w:r>
         <w:rPr>
           <w:rFonts w:ascii="Times New Roman" w:hAnsi="Times New Roman" w:cs="Times New Roman"/>
@@ -3499,7 +3497,7 @@
         <w:lastRenderedPageBreak/>
         <w:t>Классы и возможности пользователей</w:t>
       </w:r>
-      <w:bookmarkEnd w:id="10"/>
+      <w:bookmarkEnd w:id="9"/>
     </w:p>
     <w:p>
       <w:pPr>
@@ -3575,53 +3573,462 @@
           <w:highlight w:val="white"/>
         </w:rPr>
       </w:pPr>
-      <w:bookmarkStart w:id="11" w:name="_Toc8065924"/>
+      <w:bookmarkStart w:id="10" w:name="_Toc8065924"/>
       <w:r>
         <w:rPr>
           <w:rFonts w:ascii="Times New Roman" w:hAnsi="Times New Roman" w:cs="Times New Roman"/>
         </w:rPr>
         <w:t>Среда функционирования продукта</w:t>
       </w:r>
+      <w:bookmarkEnd w:id="10"/>
+    </w:p>
+    <w:p>
+      <w:pPr>
+        <w:rPr>
+          <w:rFonts w:ascii="Times New Roman" w:hAnsi="Times New Roman" w:cs="Times New Roman"/>
+          <w:color w:val="000000"/>
+          <w:sz w:val="27"/>
+          <w:szCs w:val="27"/>
+          <w:shd w:val="clear" w:color="auto" w:fill="FFFFFF"/>
+        </w:rPr>
+      </w:pPr>
+      <w:r>
+        <w:rPr>
+          <w:rFonts w:ascii="Times New Roman" w:hAnsi="Times New Roman" w:cs="Times New Roman"/>
+          <w:color w:val="000000"/>
+          <w:sz w:val="27"/>
+          <w:szCs w:val="27"/>
+          <w:shd w:val="clear" w:color="auto" w:fill="FFFFFF"/>
+        </w:rPr>
+        <w:t>● Хостинг осуществляется на ресурсах клиента; </w:t>
+      </w:r>
+    </w:p>
+    <w:p>
+      <w:pPr>
+        <w:rPr>
+          <w:rFonts w:ascii="Times New Roman" w:hAnsi="Times New Roman" w:cs="Times New Roman"/>
+          <w:color w:val="000000"/>
+          <w:sz w:val="27"/>
+          <w:szCs w:val="27"/>
+        </w:rPr>
+      </w:pPr>
+      <w:r>
+        <w:rPr>
+          <w:rFonts w:ascii="Times New Roman" w:hAnsi="Times New Roman" w:cs="Times New Roman"/>
+          <w:color w:val="000000"/>
+          <w:sz w:val="27"/>
+          <w:szCs w:val="27"/>
+        </w:rPr>
+        <w:t>Требования к ПО:</w:t>
+      </w:r>
+      <w:r>
+        <w:rPr>
+          <w:rFonts w:ascii="Arial" w:hAnsi="Arial" w:cs="Arial"/>
+          <w:color w:val="000000"/>
+          <w:sz w:val="20"/>
+          <w:szCs w:val="20"/>
+        </w:rPr>
+        <w:br/>
+      </w:r>
+      <w:r>
+        <w:rPr>
+          <w:rFonts w:ascii="Times New Roman" w:hAnsi="Times New Roman" w:cs="Times New Roman"/>
+          <w:color w:val="000000"/>
+          <w:sz w:val="27"/>
+          <w:szCs w:val="27"/>
+        </w:rPr>
+        <w:t xml:space="preserve">1. </w:t>
+      </w:r>
+      <w:r>
+        <w:rPr>
+          <w:rFonts w:ascii="Times New Roman" w:hAnsi="Times New Roman" w:cs="Times New Roman"/>
+          <w:color w:val="000000"/>
+          <w:sz w:val="27"/>
+          <w:szCs w:val="27"/>
+          <w:lang w:val="en-US"/>
+        </w:rPr>
+        <w:t>Windows</w:t>
+      </w:r>
+      <w:r>
+        <w:rPr>
+          <w:rFonts w:ascii="Times New Roman" w:hAnsi="Times New Roman" w:cs="Times New Roman"/>
+          <w:color w:val="000000"/>
+          <w:sz w:val="27"/>
+          <w:szCs w:val="27"/>
+        </w:rPr>
+        <w:t>/</w:t>
+      </w:r>
+      <w:r>
+        <w:rPr>
+          <w:rFonts w:ascii="Times New Roman" w:hAnsi="Times New Roman" w:cs="Times New Roman"/>
+          <w:color w:val="000000"/>
+          <w:sz w:val="27"/>
+          <w:szCs w:val="27"/>
+          <w:lang w:val="en-US"/>
+        </w:rPr>
+        <w:t>Unix</w:t>
+      </w:r>
+    </w:p>
+    <w:p>
+      <w:pPr>
+        <w:rPr>
+          <w:rFonts w:ascii="Times New Roman" w:hAnsi="Times New Roman" w:cs="Times New Roman"/>
+          <w:color w:val="000000"/>
+          <w:sz w:val="27"/>
+          <w:szCs w:val="27"/>
+        </w:rPr>
+      </w:pPr>
+      <w:r>
+        <w:rPr>
+          <w:rFonts w:ascii="Times New Roman" w:hAnsi="Times New Roman" w:cs="Times New Roman"/>
+          <w:color w:val="000000"/>
+          <w:sz w:val="27"/>
+          <w:szCs w:val="27"/>
+        </w:rPr>
+        <w:t xml:space="preserve">2. </w:t>
+      </w:r>
+      <w:r>
+        <w:rPr>
+          <w:rFonts w:ascii="Times New Roman" w:hAnsi="Times New Roman" w:cs="Times New Roman"/>
+          <w:color w:val="000000"/>
+          <w:sz w:val="27"/>
+          <w:szCs w:val="27"/>
+        </w:rPr>
+        <w:t>Python3</w:t>
+      </w:r>
+      <w:r>
+        <w:rPr>
+          <w:rFonts w:ascii="Times New Roman" w:hAnsi="Times New Roman" w:cs="Times New Roman"/>
+          <w:color w:val="000000"/>
+          <w:sz w:val="27"/>
+          <w:szCs w:val="27"/>
+        </w:rPr>
+        <w:t xml:space="preserve"> </w:t>
+      </w:r>
+      <w:r>
+        <w:rPr>
+          <w:rFonts w:ascii="Times New Roman" w:hAnsi="Times New Roman" w:cs="Times New Roman"/>
+          <w:color w:val="000000"/>
+          <w:sz w:val="27"/>
+          <w:szCs w:val="27"/>
+        </w:rPr>
+        <w:t xml:space="preserve">со следующими </w:t>
+      </w:r>
+      <w:r>
+        <w:rPr>
+          <w:rFonts w:ascii="Times New Roman" w:hAnsi="Times New Roman" w:cs="Times New Roman"/>
+          <w:color w:val="000000"/>
+          <w:sz w:val="27"/>
+          <w:szCs w:val="27"/>
+        </w:rPr>
+        <w:t xml:space="preserve">установленными </w:t>
+      </w:r>
+      <w:r>
+        <w:rPr>
+          <w:rFonts w:ascii="Times New Roman" w:hAnsi="Times New Roman" w:cs="Times New Roman"/>
+          <w:color w:val="000000"/>
+          <w:sz w:val="27"/>
+          <w:szCs w:val="27"/>
+        </w:rPr>
+        <w:t>библиотеками:</w:t>
+      </w:r>
+    </w:p>
+    <w:p>
+      <w:pPr>
+        <w:pStyle w:val="aa"/>
+        <w:numPr>
+          <w:ilvl w:val="0"/>
+          <w:numId w:val="10"/>
+        </w:numPr>
+        <w:rPr>
+          <w:rFonts w:ascii="Times New Roman" w:hAnsi="Times New Roman" w:cs="Times New Roman"/>
+          <w:color w:val="000000"/>
+          <w:sz w:val="27"/>
+          <w:szCs w:val="27"/>
+        </w:rPr>
+      </w:pPr>
+      <w:r>
+        <w:rPr>
+          <w:rFonts w:ascii="Times New Roman" w:hAnsi="Times New Roman" w:cs="Times New Roman"/>
+          <w:color w:val="000000"/>
+          <w:sz w:val="27"/>
+          <w:szCs w:val="27"/>
+          <w:lang w:val="en-US"/>
+        </w:rPr>
+        <w:t>F</w:t>
+      </w:r>
+      <w:proofErr w:type="spellStart"/>
+      <w:r>
+        <w:rPr>
+          <w:rFonts w:ascii="Times New Roman" w:hAnsi="Times New Roman" w:cs="Times New Roman"/>
+          <w:color w:val="000000"/>
+          <w:sz w:val="27"/>
+          <w:szCs w:val="27"/>
+        </w:rPr>
+        <w:t>lask</w:t>
+      </w:r>
+      <w:proofErr w:type="spellEnd"/>
+    </w:p>
+    <w:p>
+      <w:pPr>
+        <w:pStyle w:val="aa"/>
+        <w:numPr>
+          <w:ilvl w:val="0"/>
+          <w:numId w:val="10"/>
+        </w:numPr>
+        <w:rPr>
+          <w:rFonts w:ascii="Times New Roman" w:hAnsi="Times New Roman" w:cs="Times New Roman"/>
+          <w:color w:val="000000"/>
+          <w:sz w:val="27"/>
+          <w:szCs w:val="27"/>
+        </w:rPr>
+      </w:pPr>
+      <w:r>
+        <w:rPr>
+          <w:rFonts w:ascii="Times New Roman" w:hAnsi="Times New Roman" w:cs="Times New Roman"/>
+          <w:color w:val="000000"/>
+          <w:sz w:val="27"/>
+          <w:szCs w:val="27"/>
+        </w:rPr>
+        <w:t>S</w:t>
+      </w:r>
+      <w:r>
+        <w:rPr>
+          <w:rFonts w:ascii="Times New Roman" w:hAnsi="Times New Roman" w:cs="Times New Roman"/>
+          <w:color w:val="000000"/>
+          <w:sz w:val="27"/>
+          <w:szCs w:val="27"/>
+          <w:lang w:val="en-US"/>
+        </w:rPr>
+        <w:t>QLA</w:t>
+      </w:r>
+      <w:proofErr w:type="spellStart"/>
+      <w:r>
+        <w:rPr>
+          <w:rFonts w:ascii="Times New Roman" w:hAnsi="Times New Roman" w:cs="Times New Roman"/>
+          <w:color w:val="000000"/>
+          <w:sz w:val="27"/>
+          <w:szCs w:val="27"/>
+        </w:rPr>
+        <w:t>lchemy</w:t>
+      </w:r>
+      <w:proofErr w:type="spellEnd"/>
+    </w:p>
+    <w:p>
+      <w:pPr>
+        <w:pStyle w:val="aa"/>
+        <w:numPr>
+          <w:ilvl w:val="0"/>
+          <w:numId w:val="10"/>
+        </w:numPr>
+        <w:rPr>
+          <w:rFonts w:ascii="Times New Roman" w:hAnsi="Times New Roman" w:cs="Times New Roman"/>
+          <w:color w:val="000000"/>
+          <w:sz w:val="27"/>
+          <w:szCs w:val="27"/>
+        </w:rPr>
+      </w:pPr>
+      <w:r>
+        <w:rPr>
+          <w:rFonts w:ascii="Times New Roman" w:hAnsi="Times New Roman" w:cs="Times New Roman"/>
+          <w:color w:val="000000"/>
+          <w:sz w:val="27"/>
+          <w:szCs w:val="27"/>
+          <w:lang w:val="en-US"/>
+        </w:rPr>
+        <w:t>F</w:t>
+      </w:r>
+      <w:proofErr w:type="spellStart"/>
+      <w:r>
+        <w:rPr>
+          <w:rFonts w:ascii="Times New Roman" w:hAnsi="Times New Roman" w:cs="Times New Roman"/>
+          <w:color w:val="000000"/>
+          <w:sz w:val="27"/>
+          <w:szCs w:val="27"/>
+        </w:rPr>
+        <w:t>lask</w:t>
+      </w:r>
+      <w:proofErr w:type="spellEnd"/>
+      <w:r>
+        <w:rPr>
+          <w:rFonts w:ascii="Times New Roman" w:hAnsi="Times New Roman" w:cs="Times New Roman"/>
+          <w:color w:val="000000"/>
+          <w:sz w:val="27"/>
+          <w:szCs w:val="27"/>
+        </w:rPr>
+        <w:t>_</w:t>
+      </w:r>
+      <w:r>
+        <w:rPr>
+          <w:rFonts w:ascii="Times New Roman" w:hAnsi="Times New Roman" w:cs="Times New Roman"/>
+          <w:color w:val="000000"/>
+          <w:sz w:val="27"/>
+          <w:szCs w:val="27"/>
+          <w:lang w:val="en-US"/>
+        </w:rPr>
+        <w:t>SQLA</w:t>
+      </w:r>
+      <w:proofErr w:type="spellStart"/>
+      <w:r>
+        <w:rPr>
+          <w:rFonts w:ascii="Times New Roman" w:hAnsi="Times New Roman" w:cs="Times New Roman"/>
+          <w:color w:val="000000"/>
+          <w:sz w:val="27"/>
+          <w:szCs w:val="27"/>
+        </w:rPr>
+        <w:t>lchemy</w:t>
+      </w:r>
+      <w:proofErr w:type="spellEnd"/>
+    </w:p>
+    <w:p>
+      <w:pPr>
+        <w:pStyle w:val="aa"/>
+        <w:numPr>
+          <w:ilvl w:val="0"/>
+          <w:numId w:val="10"/>
+        </w:numPr>
+        <w:rPr>
+          <w:rFonts w:ascii="Times New Roman" w:hAnsi="Times New Roman" w:cs="Times New Roman"/>
+          <w:color w:val="000000"/>
+          <w:sz w:val="27"/>
+          <w:szCs w:val="27"/>
+        </w:rPr>
+      </w:pPr>
+      <w:r>
+        <w:rPr>
+          <w:rFonts w:ascii="Times New Roman" w:hAnsi="Times New Roman" w:cs="Times New Roman"/>
+          <w:color w:val="000000"/>
+          <w:sz w:val="27"/>
+          <w:szCs w:val="27"/>
+          <w:lang w:val="en-US"/>
+        </w:rPr>
+        <w:t>WTF</w:t>
+      </w:r>
+      <w:proofErr w:type="spellStart"/>
+      <w:r>
+        <w:rPr>
+          <w:rFonts w:ascii="Times New Roman" w:hAnsi="Times New Roman" w:cs="Times New Roman"/>
+          <w:color w:val="000000"/>
+          <w:sz w:val="27"/>
+          <w:szCs w:val="27"/>
+        </w:rPr>
+        <w:t>orms</w:t>
+      </w:r>
+      <w:proofErr w:type="spellEnd"/>
+    </w:p>
+    <w:p>
+      <w:pPr>
+        <w:pStyle w:val="aa"/>
+        <w:numPr>
+          <w:ilvl w:val="0"/>
+          <w:numId w:val="10"/>
+        </w:numPr>
+        <w:rPr>
+          <w:rFonts w:ascii="Times New Roman" w:hAnsi="Times New Roman" w:cs="Times New Roman"/>
+          <w:color w:val="000000"/>
+          <w:sz w:val="27"/>
+          <w:szCs w:val="27"/>
+        </w:rPr>
+      </w:pPr>
+      <w:r>
+        <w:rPr>
+          <w:rFonts w:ascii="Times New Roman" w:hAnsi="Times New Roman" w:cs="Times New Roman"/>
+          <w:color w:val="000000"/>
+          <w:sz w:val="27"/>
+          <w:szCs w:val="27"/>
+          <w:lang w:val="en-US"/>
+        </w:rPr>
+        <w:t>F</w:t>
+      </w:r>
+      <w:proofErr w:type="spellStart"/>
+      <w:r>
+        <w:rPr>
+          <w:rFonts w:ascii="Times New Roman" w:hAnsi="Times New Roman" w:cs="Times New Roman"/>
+          <w:color w:val="000000"/>
+          <w:sz w:val="27"/>
+          <w:szCs w:val="27"/>
+        </w:rPr>
+        <w:t>lask</w:t>
+      </w:r>
+      <w:proofErr w:type="spellEnd"/>
+      <w:r>
+        <w:rPr>
+          <w:rFonts w:ascii="Times New Roman" w:hAnsi="Times New Roman" w:cs="Times New Roman"/>
+          <w:color w:val="000000"/>
+          <w:sz w:val="27"/>
+          <w:szCs w:val="27"/>
+        </w:rPr>
+        <w:t>_</w:t>
+      </w:r>
+      <w:r>
+        <w:rPr>
+          <w:rFonts w:ascii="Times New Roman" w:hAnsi="Times New Roman" w:cs="Times New Roman"/>
+          <w:color w:val="000000"/>
+          <w:sz w:val="27"/>
+          <w:szCs w:val="27"/>
+          <w:lang w:val="en-US"/>
+        </w:rPr>
+        <w:t>WTF</w:t>
+      </w:r>
+    </w:p>
+    <w:p>
+      <w:pPr>
+        <w:pStyle w:val="aa"/>
+        <w:numPr>
+          <w:ilvl w:val="0"/>
+          <w:numId w:val="10"/>
+        </w:numPr>
+        <w:rPr>
+          <w:rFonts w:ascii="Times New Roman" w:hAnsi="Times New Roman" w:cs="Times New Roman"/>
+          <w:color w:val="000000"/>
+          <w:sz w:val="27"/>
+          <w:szCs w:val="27"/>
+        </w:rPr>
+      </w:pPr>
+      <w:r>
+        <w:rPr>
+          <w:rFonts w:ascii="Times New Roman" w:hAnsi="Times New Roman" w:cs="Times New Roman"/>
+          <w:color w:val="000000"/>
+          <w:sz w:val="27"/>
+          <w:szCs w:val="27"/>
+          <w:lang w:val="en-US"/>
+        </w:rPr>
+        <w:t>SQL</w:t>
+      </w:r>
+      <w:r>
+        <w:rPr>
+          <w:rFonts w:ascii="Times New Roman" w:hAnsi="Times New Roman" w:cs="Times New Roman"/>
+          <w:color w:val="000000"/>
+          <w:sz w:val="27"/>
+          <w:szCs w:val="27"/>
+        </w:rPr>
+        <w:t>ite3</w:t>
+      </w:r>
+      <w:bookmarkStart w:id="11" w:name="_GoBack"/>
       <w:bookmarkEnd w:id="11"/>
     </w:p>
     <w:p>
       <w:pPr>
-        <w:rPr>
-          <w:rFonts w:ascii="Times New Roman" w:hAnsi="Times New Roman" w:cs="Times New Roman"/>
-          <w:color w:val="000000"/>
-          <w:sz w:val="27"/>
-          <w:szCs w:val="27"/>
-          <w:shd w:val="clear" w:color="auto" w:fill="FFFFFF"/>
-        </w:rPr>
-      </w:pPr>
-      <w:r>
-        <w:rPr>
-          <w:rFonts w:ascii="Times New Roman" w:hAnsi="Times New Roman" w:cs="Times New Roman"/>
-          <w:color w:val="000000"/>
-          <w:sz w:val="27"/>
-          <w:szCs w:val="27"/>
-          <w:shd w:val="clear" w:color="auto" w:fill="FFFFFF"/>
-        </w:rPr>
-        <w:t>● Хостинг осуществляется на ресурсах клиента; </w:t>
-      </w:r>
-      <w:r>
-        <w:rPr>
-          <w:rFonts w:ascii="Times New Roman" w:hAnsi="Times New Roman" w:cs="Times New Roman"/>
-          <w:color w:val="000000"/>
-          <w:sz w:val="27"/>
-          <w:szCs w:val="27"/>
-        </w:rPr>
-        <w:br/>
-      </w:r>
-      <w:r>
-        <w:rPr>
-          <w:rFonts w:ascii="Times New Roman" w:hAnsi="Times New Roman" w:cs="Times New Roman"/>
-          <w:color w:val="000000"/>
-          <w:sz w:val="27"/>
-          <w:szCs w:val="27"/>
-        </w:rPr>
-        <w:br/>
-      </w:r>
+        <w:pStyle w:val="aa"/>
+        <w:rPr>
+          <w:rFonts w:ascii="Times New Roman" w:hAnsi="Times New Roman" w:cs="Times New Roman"/>
+          <w:color w:val="000000"/>
+          <w:sz w:val="27"/>
+          <w:szCs w:val="27"/>
+        </w:rPr>
+      </w:pPr>
+    </w:p>
+    <w:p>
+      <w:pPr>
+        <w:pStyle w:val="aa"/>
+        <w:ind w:left="0"/>
+        <w:rPr>
+          <w:rFonts w:ascii="Times New Roman" w:hAnsi="Times New Roman" w:cs="Times New Roman"/>
+          <w:color w:val="000000"/>
+          <w:sz w:val="27"/>
+          <w:szCs w:val="27"/>
+        </w:rPr>
+      </w:pPr>
       <w:r>
         <w:rPr>
           <w:rFonts w:ascii="Times New Roman" w:hAnsi="Times New Roman" w:cs="Times New Roman"/>
@@ -8063,7 +8470,7 @@
 </file>
 
 <file path=word/numbering.xml><?xml version="1.0" encoding="utf-8"?>
-<w:numbering xmlns:wpc="http://schemas.microsoft.com/office/word/2010/wordprocessingCanvas" xmlns:cx="http://schemas.microsoft.com/office/drawing/2014/chartex" xmlns:mc="http://schemas.openxmlformats.org/markup-compatibility/2006" xmlns:o="urn:schemas-microsoft-com:office:office" xmlns:r="http://schemas.openxmlformats.org/officeDocument/2006/relationships" xmlns:m="http://schemas.openxmlformats.org/officeDocument/2006/math" xmlns:v="urn:schemas-microsoft-com:vml" xmlns:wp14="http://schemas.microsoft.com/office/word/2010/wordprocessingDrawing" xmlns:wp="http://schemas.openxmlformats.org/drawingml/2006/wordprocessingDrawing" xmlns:w10="urn:schemas-microsoft-com:office:word" xmlns:w="http://schemas.openxmlformats.org/wordprocessingml/2006/main" xmlns:w14="http://schemas.microsoft.com/office/word/2010/wordml" xmlns:w15="http://schemas.microsoft.com/office/word/2012/wordml" xmlns:w16se="http://schemas.microsoft.com/office/word/2015/wordml/symex" xmlns:wpg="http://schemas.microsoft.com/office/word/2010/wordprocessingGroup" xmlns:wpi="http://schemas.microsoft.com/office/word/2010/wordprocessingInk" xmlns:wne="http://schemas.microsoft.com/office/word/2006/wordml" xmlns:wps="http://schemas.microsoft.com/office/word/2010/wordprocessingShape" mc:Ignorable="w14 w15 w16se wp14">
+<w:numbering xmlns:wpc="http://schemas.microsoft.com/office/word/2010/wordprocessingCanvas" xmlns:cx="http://schemas.microsoft.com/office/drawing/2014/chartex" xmlns:cx1="http://schemas.microsoft.com/office/drawing/2015/9/8/chartex" xmlns:cx2="http://schemas.microsoft.com/office/drawing/2015/10/21/chartex" xmlns:cx3="http://schemas.microsoft.com/office/drawing/2016/5/9/chartex" xmlns:cx4="http://schemas.microsoft.com/office/drawing/2016/5/10/chartex" xmlns:cx5="http://schemas.microsoft.com/office/drawing/2016/5/11/chartex" xmlns:cx6="http://schemas.microsoft.com/office/drawing/2016/5/12/chartex" xmlns:cx7="http://schemas.microsoft.com/office/drawing/2016/5/13/chartex" xmlns:cx8="http://schemas.microsoft.com/office/drawing/2016/5/14/chartex" xmlns:mc="http://schemas.openxmlformats.org/markup-compatibility/2006" xmlns:aink="http://schemas.microsoft.com/office/drawing/2016/ink" xmlns:am3d="http://schemas.microsoft.com/office/drawing/2017/model3d" xmlns:o="urn:schemas-microsoft-com:office:office" xmlns:r="http://schemas.openxmlformats.org/officeDocument/2006/relationships" xmlns:m="http://schemas.openxmlformats.org/officeDocument/2006/math" xmlns:v="urn:schemas-microsoft-com:vml" xmlns:wp14="http://schemas.microsoft.com/office/word/2010/wordprocessingDrawing" xmlns:wp="http://schemas.openxmlformats.org/drawingml/2006/wordprocessingDrawing" xmlns:w10="urn:schemas-microsoft-com:office:word" xmlns:w="http://schemas.openxmlformats.org/wordprocessingml/2006/main" xmlns:w14="http://schemas.microsoft.com/office/word/2010/wordml" xmlns:w15="http://schemas.microsoft.com/office/word/2012/wordml" xmlns:w16cid="http://schemas.microsoft.com/office/word/2016/wordml/cid" xmlns:w16se="http://schemas.microsoft.com/office/word/2015/wordml/symex" xmlns:wpg="http://schemas.microsoft.com/office/word/2010/wordprocessingGroup" xmlns:wpi="http://schemas.microsoft.com/office/word/2010/wordprocessingInk" xmlns:wne="http://schemas.microsoft.com/office/word/2006/wordml" xmlns:wps="http://schemas.microsoft.com/office/word/2010/wordprocessingShape" mc:Ignorable="w14 w15 w16se w16cid wp14">
   <w:abstractNum w:abstractNumId="0" w15:restartNumberingAfterBreak="0">
     <w:nsid w:val="2DDE675B"/>
     <w:multiLevelType w:val="multilevel"/>
@@ -8748,6 +9155,119 @@
     </w:lvl>
   </w:abstractNum>
   <w:abstractNum w:abstractNumId="7" w15:restartNumberingAfterBreak="0">
+    <w:nsid w:val="6B0852D9"/>
+    <w:multiLevelType w:val="hybridMultilevel"/>
+    <w:tmpl w:val="179C261E"/>
+    <w:lvl w:ilvl="0" w:tplc="04190001">
+      <w:start w:val="1"/>
+      <w:numFmt w:val="bullet"/>
+      <w:lvlText w:val=""/>
+      <w:lvlJc w:val="left"/>
+      <w:pPr>
+        <w:ind w:left="720" w:hanging="360"/>
+      </w:pPr>
+      <w:rPr>
+        <w:rFonts w:ascii="Symbol" w:hAnsi="Symbol" w:hint="default"/>
+      </w:rPr>
+    </w:lvl>
+    <w:lvl w:ilvl="1" w:tplc="04190003" w:tentative="1">
+      <w:start w:val="1"/>
+      <w:numFmt w:val="bullet"/>
+      <w:lvlText w:val="o"/>
+      <w:lvlJc w:val="left"/>
+      <w:pPr>
+        <w:ind w:left="1440" w:hanging="360"/>
+      </w:pPr>
+      <w:rPr>
+        <w:rFonts w:ascii="Courier New" w:hAnsi="Courier New" w:cs="Courier New" w:hint="default"/>
+      </w:rPr>
+    </w:lvl>
+    <w:lvl w:ilvl="2" w:tplc="04190005" w:tentative="1">
+      <w:start w:val="1"/>
+      <w:numFmt w:val="bullet"/>
+      <w:lvlText w:val=""/>
+      <w:lvlJc w:val="left"/>
+      <w:pPr>
+        <w:ind w:left="2160" w:hanging="360"/>
+      </w:pPr>
+      <w:rPr>
+        <w:rFonts w:ascii="Wingdings" w:hAnsi="Wingdings" w:hint="default"/>
+      </w:rPr>
+    </w:lvl>
+    <w:lvl w:ilvl="3" w:tplc="04190001" w:tentative="1">
+      <w:start w:val="1"/>
+      <w:numFmt w:val="bullet"/>
+      <w:lvlText w:val=""/>
+      <w:lvlJc w:val="left"/>
+      <w:pPr>
+        <w:ind w:left="2880" w:hanging="360"/>
+      </w:pPr>
+      <w:rPr>
+        <w:rFonts w:ascii="Symbol" w:hAnsi="Symbol" w:hint="default"/>
+      </w:rPr>
+    </w:lvl>
+    <w:lvl w:ilvl="4" w:tplc="04190003" w:tentative="1">
+      <w:start w:val="1"/>
+      <w:numFmt w:val="bullet"/>
+      <w:lvlText w:val="o"/>
+      <w:lvlJc w:val="left"/>
+      <w:pPr>
+        <w:ind w:left="3600" w:hanging="360"/>
+      </w:pPr>
+      <w:rPr>
+        <w:rFonts w:ascii="Courier New" w:hAnsi="Courier New" w:cs="Courier New" w:hint="default"/>
+      </w:rPr>
+    </w:lvl>
+    <w:lvl w:ilvl="5" w:tplc="04190005" w:tentative="1">
+      <w:start w:val="1"/>
+      <w:numFmt w:val="bullet"/>
+      <w:lvlText w:val=""/>
+      <w:lvlJc w:val="left"/>
+      <w:pPr>
+        <w:ind w:left="4320" w:hanging="360"/>
+      </w:pPr>
+      <w:rPr>
+        <w:rFonts w:ascii="Wingdings" w:hAnsi="Wingdings" w:hint="default"/>
+      </w:rPr>
+    </w:lvl>
+    <w:lvl w:ilvl="6" w:tplc="04190001" w:tentative="1">
+      <w:start w:val="1"/>
+      <w:numFmt w:val="bullet"/>
+      <w:lvlText w:val=""/>
+      <w:lvlJc w:val="left"/>
+      <w:pPr>
+        <w:ind w:left="5040" w:hanging="360"/>
+      </w:pPr>
+      <w:rPr>
+        <w:rFonts w:ascii="Symbol" w:hAnsi="Symbol" w:hint="default"/>
+      </w:rPr>
+    </w:lvl>
+    <w:lvl w:ilvl="7" w:tplc="04190003" w:tentative="1">
+      <w:start w:val="1"/>
+      <w:numFmt w:val="bullet"/>
+      <w:lvlText w:val="o"/>
+      <w:lvlJc w:val="left"/>
+      <w:pPr>
+        <w:ind w:left="5760" w:hanging="360"/>
+      </w:pPr>
+      <w:rPr>
+        <w:rFonts w:ascii="Courier New" w:hAnsi="Courier New" w:cs="Courier New" w:hint="default"/>
+      </w:rPr>
+    </w:lvl>
+    <w:lvl w:ilvl="8" w:tplc="04190005" w:tentative="1">
+      <w:start w:val="1"/>
+      <w:numFmt w:val="bullet"/>
+      <w:lvlText w:val=""/>
+      <w:lvlJc w:val="left"/>
+      <w:pPr>
+        <w:ind w:left="6480" w:hanging="360"/>
+      </w:pPr>
+      <w:rPr>
+        <w:rFonts w:ascii="Wingdings" w:hAnsi="Wingdings" w:hint="default"/>
+      </w:rPr>
+    </w:lvl>
+  </w:abstractNum>
+  <w:abstractNum w:abstractNumId="8" w15:restartNumberingAfterBreak="0">
     <w:nsid w:val="6E1732AE"/>
     <w:multiLevelType w:val="multilevel"/>
     <w:tmpl w:val="F38260BA"/>
@@ -8845,7 +9365,7 @@
     </w:lvl>
   </w:abstractNum>
   <w:num w:numId="1">
-    <w:abstractNumId w:val="7"/>
+    <w:abstractNumId w:val="8"/>
   </w:num>
   <w:num w:numId="2">
     <w:abstractNumId w:val="0"/>
@@ -8866,16 +9386,19 @@
     <w:abstractNumId w:val="2"/>
   </w:num>
   <w:num w:numId="8">
-    <w:abstractNumId w:val="7"/>
+    <w:abstractNumId w:val="8"/>
   </w:num>
   <w:num w:numId="9">
     <w:abstractNumId w:val="4"/>
+  </w:num>
+  <w:num w:numId="10">
+    <w:abstractNumId w:val="7"/>
   </w:num>
 </w:numbering>
 </file>
 
 <file path=word/styles.xml><?xml version="1.0" encoding="utf-8"?>
-<w:styles xmlns:mc="http://schemas.openxmlformats.org/markup-compatibility/2006" xmlns:r="http://schemas.openxmlformats.org/officeDocument/2006/relationships" xmlns:w="http://schemas.openxmlformats.org/wordprocessingml/2006/main" xmlns:w14="http://schemas.microsoft.com/office/word/2010/wordml" xmlns:w15="http://schemas.microsoft.com/office/word/2012/wordml" xmlns:w16se="http://schemas.microsoft.com/office/word/2015/wordml/symex" mc:Ignorable="w14 w15 w16se">
+<w:styles xmlns:mc="http://schemas.openxmlformats.org/markup-compatibility/2006" xmlns:r="http://schemas.openxmlformats.org/officeDocument/2006/relationships" xmlns:w="http://schemas.openxmlformats.org/wordprocessingml/2006/main" xmlns:w14="http://schemas.microsoft.com/office/word/2010/wordml" xmlns:w15="http://schemas.microsoft.com/office/word/2012/wordml" xmlns:w16cid="http://schemas.microsoft.com/office/word/2016/wordml/cid" xmlns:w16se="http://schemas.microsoft.com/office/word/2015/wordml/symex" mc:Ignorable="w14 w15 w16se w16cid">
   <w:docDefaults>
     <w:rPrDefault>
       <w:rPr>
@@ -8887,7 +9410,7 @@
     </w:rPrDefault>
     <w:pPrDefault/>
   </w:docDefaults>
-  <w:latentStyles w:defLockedState="0" w:defUIPriority="99" w:defSemiHidden="0" w:defUnhideWhenUsed="0" w:defQFormat="0" w:count="371">
+  <w:latentStyles w:defLockedState="0" w:defUIPriority="99" w:defSemiHidden="0" w:defUnhideWhenUsed="0" w:defQFormat="0" w:count="375">
     <w:lsdException w:name="Normal" w:uiPriority="0" w:qFormat="1"/>
     <w:lsdException w:name="heading 1" w:uiPriority="9" w:qFormat="1"/>
     <w:lsdException w:name="heading 2" w:semiHidden="1" w:uiPriority="0" w:unhideWhenUsed="1" w:qFormat="1"/>
@@ -8993,7 +9516,6 @@
     <w:lsdException w:name="HTML Sample" w:semiHidden="1" w:unhideWhenUsed="1"/>
     <w:lsdException w:name="HTML Typewriter" w:semiHidden="1" w:unhideWhenUsed="1"/>
     <w:lsdException w:name="HTML Variable" w:semiHidden="1" w:unhideWhenUsed="1"/>
-    <w:lsdException w:name="Normal Table" w:semiHidden="1" w:unhideWhenUsed="1"/>
     <w:lsdException w:name="annotation subject" w:semiHidden="1" w:unhideWhenUsed="1"/>
     <w:lsdException w:name="No List" w:semiHidden="1" w:unhideWhenUsed="1"/>
     <w:lsdException w:name="Outline List 1" w:semiHidden="1" w:unhideWhenUsed="1"/>
@@ -9037,10 +9559,8 @@
     <w:lsdException w:name="Table Elegant" w:semiHidden="1" w:unhideWhenUsed="1"/>
     <w:lsdException w:name="Table Professional" w:semiHidden="1" w:unhideWhenUsed="1"/>
     <w:lsdException w:name="Table Subtle 1" w:semiHidden="1" w:unhideWhenUsed="1"/>
-    <w:lsdException w:name="Table Subtle 2" w:semiHidden="1" w:unhideWhenUsed="1"/>
     <w:lsdException w:name="Table Web 1" w:semiHidden="1" w:unhideWhenUsed="1"/>
     <w:lsdException w:name="Table Web 2" w:semiHidden="1" w:unhideWhenUsed="1"/>
-    <w:lsdException w:name="Table Web 3" w:semiHidden="1" w:unhideWhenUsed="1"/>
     <w:lsdException w:name="Balloon Text" w:semiHidden="1" w:unhideWhenUsed="1"/>
     <w:lsdException w:name="Table Grid" w:uiPriority="59"/>
     <w:lsdException w:name="Table Theme" w:semiHidden="1" w:unhideWhenUsed="1"/>
@@ -9259,6 +9779,10 @@
     <w:lsdException w:name="List Table 5 Dark Accent 6" w:uiPriority="50"/>
     <w:lsdException w:name="List Table 6 Colorful Accent 6" w:uiPriority="51"/>
     <w:lsdException w:name="List Table 7 Colorful Accent 6" w:uiPriority="52"/>
+    <w:lsdException w:name="Mention" w:semiHidden="1" w:unhideWhenUsed="1"/>
+    <w:lsdException w:name="Smart Hyperlink" w:semiHidden="1" w:unhideWhenUsed="1"/>
+    <w:lsdException w:name="Hashtag" w:semiHidden="1" w:unhideWhenUsed="1"/>
+    <w:lsdException w:name="Unresolved Mention" w:semiHidden="1" w:unhideWhenUsed="1"/>
   </w:latentStyles>
   <w:style w:type="paragraph" w:default="1" w:styleId="a">
     <w:name w:val="Normal"/>
@@ -10120,7 +10644,7 @@
 </file>
 
 <file path=customXml/itemProps1.xml><?xml version="1.0" encoding="utf-8"?>
-<ds:datastoreItem xmlns:ds="http://schemas.openxmlformats.org/officeDocument/2006/customXml" ds:itemID="{30A0B9ED-722B-4FBD-A9C0-4EAECE0D29D7}">
+<ds:datastoreItem xmlns:ds="http://schemas.openxmlformats.org/officeDocument/2006/customXml" ds:itemID="{49DFDC95-7EE0-4390-A49B-C2C2874D7D98}">
   <ds:schemaRefs>
     <ds:schemaRef ds:uri="http://schemas.openxmlformats.org/officeDocument/2006/bibliography"/>
   </ds:schemaRefs>

</xml_diff>